<commit_message>
Added AJAX for Search
</commit_message>
<xml_diff>
--- a/C#.docx
+++ b/C#.docx
@@ -1833,13 +1833,33 @@
       <w:r>
         <w:rPr>
           <w:rFonts w:cstheme="minorHAnsi"/>
-          <w:color w:val="000000"/>
-          <w:sz w:val="32"/>
-          <w:szCs w:val="32"/>
-          <w:shd w:val="clear" w:color="auto" w:fill="FFFFFF"/>
-          <w:lang w:val="en-US"/>
-        </w:rPr>
-        <w:t>If S is a subtype of T, then objects of type T in a program may be replaced with objects of type S without altering any of the desirable properties of that program.</w:t>
+          <w:color w:val="202124"/>
+          <w:sz w:val="32"/>
+          <w:szCs w:val="32"/>
+          <w:shd w:val="clear" w:color="auto" w:fill="FFFFFF"/>
+        </w:rPr>
+        <w:t>The principle defines that </w:t>
+      </w:r>
+      <w:r>
+        <w:rPr>
+          <w:rFonts w:cstheme="minorHAnsi"/>
+          <w:bCs/>
+          <w:color w:val="202124"/>
+          <w:sz w:val="32"/>
+          <w:szCs w:val="32"/>
+          <w:shd w:val="clear" w:color="auto" w:fill="FFFFFF"/>
+        </w:rPr>
+        <w:t>objects of a superclass shall be replaceable with objects of its subclasses without breaking the application</w:t>
+      </w:r>
+      <w:r>
+        <w:rPr>
+          <w:rFonts w:cstheme="minorHAnsi"/>
+          <w:color w:val="202124"/>
+          <w:sz w:val="32"/>
+          <w:szCs w:val="32"/>
+          <w:shd w:val="clear" w:color="auto" w:fill="FFFFFF"/>
+        </w:rPr>
+        <w:t>.</w:t>
       </w:r>
     </w:p>
     <w:p>
@@ -1898,12 +1918,9 @@
     <w:p>
       <w:pPr>
         <w:rPr>
-          <w:rFonts w:cstheme="minorHAnsi"/>
-          <w:color w:val="000000"/>
-          <w:sz w:val="32"/>
-          <w:szCs w:val="32"/>
-          <w:shd w:val="clear" w:color="auto" w:fill="FFFFFF"/>
-          <w:lang w:val="en-US"/>
+          <w:rFonts w:ascii="Arial" w:hAnsi="Arial" w:cs="Arial"/>
+          <w:color w:val="202124"/>
+          <w:shd w:val="clear" w:color="auto" w:fill="FFFFFF"/>
         </w:rPr>
       </w:pPr>
       <w:r>
@@ -1917,6 +1934,37 @@
         </w:rPr>
         <w:t>For example, here we have an Ostrich class that inherits from Bird class. It doesn’t make sense beacause ostriches cannot fly so LSP is broken. To comply with LSP, we can use OCP. So we can create an interface for FlyingBirds and implement this interface for other birds.</w:t>
       </w:r>
+      <w:r>
+        <w:rPr>
+          <w:rFonts w:ascii="Arial" w:hAnsi="Arial" w:cs="Arial"/>
+          <w:color w:val="202124"/>
+          <w:shd w:val="clear" w:color="auto" w:fill="FFFFFF"/>
+        </w:rPr>
+        <w:t xml:space="preserve"> </w:t>
+      </w:r>
+    </w:p>
+    <w:p>
+      <w:pPr>
+        <w:rPr>
+          <w:rFonts w:cstheme="minorHAnsi"/>
+          <w:color w:val="202124"/>
+          <w:sz w:val="32"/>
+          <w:szCs w:val="32"/>
+          <w:shd w:val="clear" w:color="auto" w:fill="FFFFFF"/>
+          <w:lang w:val="en-US"/>
+        </w:rPr>
+      </w:pPr>
+      <w:r>
+        <w:rPr>
+          <w:rFonts w:cstheme="minorHAnsi"/>
+          <w:color w:val="202124"/>
+          <w:sz w:val="32"/>
+          <w:szCs w:val="32"/>
+          <w:shd w:val="clear" w:color="auto" w:fill="FFFFFF"/>
+          <w:lang w:val="en-US"/>
+        </w:rPr>
+        <w:t>So the goal of this principle is basically providing a proper way for inheritance.</w:t>
+      </w:r>
     </w:p>
     <w:p>
       <w:pPr>
@@ -2020,7 +2068,18 @@
           <w:shd w:val="clear" w:color="auto" w:fill="FFFFFF"/>
           <w:lang w:val="en-US"/>
         </w:rPr>
-        <w:t xml:space="preserve"> (interfaces)</w:t>
+        <w:t xml:space="preserve"> </w:t>
+      </w:r>
+      <w:r>
+        <w:rPr>
+          <w:rFonts w:cstheme="minorHAnsi"/>
+          <w:sz w:val="32"/>
+          <w:szCs w:val="32"/>
+          <w:shd w:val="clear" w:color="auto" w:fill="FFFFFF"/>
+          <w:lang w:val="en-US"/>
+        </w:rPr>
+        <w:lastRenderedPageBreak/>
+        <w:t>(interfaces)</w:t>
       </w:r>
       <w:r>
         <w:rPr>
@@ -2032,106 +2091,53 @@
         </w:rPr>
         <w:t>. - Abstractions should not depend on details. Details should depend on abstractions.</w:t>
       </w:r>
-      <w:bookmarkStart w:id="0" w:name="_GoBack"/>
-      <w:bookmarkEnd w:id="0"/>
-    </w:p>
-    <w:p>
-      <w:pPr>
-        <w:rPr>
-          <w:b/>
-          <w:sz w:val="36"/>
-          <w:szCs w:val="36"/>
-          <w:lang w:val="en-US"/>
-        </w:rPr>
-      </w:pPr>
-      <w:r>
-        <w:rPr>
-          <w:rFonts w:cstheme="minorHAnsi"/>
-          <w:color w:val="000000"/>
-          <w:sz w:val="32"/>
-          <w:szCs w:val="32"/>
-          <w:shd w:val="clear" w:color="auto" w:fill="FFFFFF"/>
-          <w:lang w:val="en-US"/>
-        </w:rPr>
-        <w:lastRenderedPageBreak/>
-        <w:tab/>
-      </w:r>
-      <w:r>
-        <w:rPr>
-          <w:rFonts w:cstheme="minorHAnsi"/>
-          <w:color w:val="000000"/>
-          <w:sz w:val="32"/>
-          <w:szCs w:val="32"/>
-          <w:shd w:val="clear" w:color="auto" w:fill="FFFFFF"/>
-          <w:lang w:val="en-US"/>
-        </w:rPr>
-        <w:tab/>
-      </w:r>
-      <w:r>
-        <w:rPr>
-          <w:rFonts w:cstheme="minorHAnsi"/>
-          <w:color w:val="000000"/>
-          <w:sz w:val="32"/>
-          <w:szCs w:val="32"/>
-          <w:shd w:val="clear" w:color="auto" w:fill="FFFFFF"/>
-          <w:lang w:val="en-US"/>
-        </w:rPr>
-        <w:tab/>
-      </w:r>
-      <w:r>
-        <w:rPr>
-          <w:b/>
-          <w:sz w:val="36"/>
-          <w:szCs w:val="36"/>
-          <w:lang w:val="en-US"/>
-        </w:rPr>
-        <w:t>Concurrency and Paral</w:t>
-      </w:r>
-      <w:r>
-        <w:rPr>
-          <w:b/>
-          <w:sz w:val="36"/>
-          <w:szCs w:val="36"/>
-          <w:lang w:val="en-US"/>
-        </w:rPr>
-        <w:t>le</w:t>
-      </w:r>
-      <w:r>
-        <w:rPr>
-          <w:b/>
-          <w:sz w:val="36"/>
-          <w:szCs w:val="36"/>
-          <w:lang w:val="en-US"/>
-        </w:rPr>
-        <w:t>lism</w:t>
-      </w:r>
-    </w:p>
-    <w:p>
-      <w:pPr>
-        <w:rPr>
-          <w:b/>
-          <w:sz w:val="36"/>
-          <w:szCs w:val="36"/>
-          <w:lang w:val="en-US"/>
-        </w:rPr>
-      </w:pPr>
-      <w:r>
-        <w:rPr>
-          <w:rFonts w:cstheme="minorHAnsi"/>
-          <w:color w:val="000000"/>
-          <w:sz w:val="32"/>
-          <w:szCs w:val="32"/>
-          <w:shd w:val="clear" w:color="auto" w:fill="FFFFFF"/>
-          <w:lang w:val="en-US"/>
-        </w:rPr>
-        <w:t>Concurrency- Making progress on more that one task –seemingly at the same time. But this is actually happining one at a time, meaning that firt we do a little bit of task 1 or thread 1 then we go to task 2 or thread 2 then again we go back to task 1 or thread1 to do a little bit of that</w:t>
-      </w:r>
-    </w:p>
-    <w:p>
-      <w:pPr>
-        <w:rPr>
-          <w:rFonts w:cstheme="minorHAnsi"/>
-          <w:color w:val="000000"/>
+    </w:p>
+    <w:p>
+      <w:pPr>
+        <w:rPr>
+          <w:rFonts w:cstheme="minorHAnsi"/>
+          <w:sz w:val="32"/>
+          <w:szCs w:val="32"/>
+          <w:shd w:val="clear" w:color="auto" w:fill="FFFFFF"/>
+          <w:lang w:val="en-US"/>
+        </w:rPr>
+      </w:pPr>
+      <w:r>
+        <w:rPr>
+          <w:rFonts w:cstheme="minorHAnsi"/>
+          <w:sz w:val="32"/>
+          <w:szCs w:val="32"/>
+          <w:shd w:val="clear" w:color="auto" w:fill="FFFFFF"/>
+          <w:lang w:val="en-US"/>
+        </w:rPr>
+        <w:t>Bacically, we just should get rid of new keyword or any low module in a high module so that the high module doesn’t depend on that.</w:t>
+      </w:r>
+    </w:p>
+    <w:p>
+      <w:pPr>
+        <w:rPr>
+          <w:rFonts w:cstheme="minorHAnsi"/>
+          <w:sz w:val="32"/>
+          <w:szCs w:val="32"/>
+          <w:shd w:val="clear" w:color="auto" w:fill="FFFFFF"/>
+          <w:lang w:val="en-US"/>
+        </w:rPr>
+      </w:pPr>
+      <w:r>
+        <w:rPr>
+          <w:rFonts w:cstheme="minorHAnsi"/>
+          <w:sz w:val="32"/>
+          <w:szCs w:val="32"/>
+          <w:shd w:val="clear" w:color="auto" w:fill="FFFFFF"/>
+          <w:lang w:val="en-US"/>
+        </w:rPr>
+        <w:t>Here we can use dependency injection to implement DI.</w:t>
+      </w:r>
+    </w:p>
+    <w:p>
+      <w:pPr>
+        <w:rPr>
+          <w:rFonts w:cstheme="minorHAnsi"/>
           <w:sz w:val="32"/>
           <w:szCs w:val="32"/>
           <w:shd w:val="clear" w:color="auto" w:fill="FFFFFF"/>
@@ -2144,10 +2150,10 @@
           <w:lang w:eastAsia="ru-RU"/>
         </w:rPr>
         <w:drawing>
-          <wp:inline distT="0" distB="0" distL="0" distR="0" wp14:anchorId="76D57060" wp14:editId="0CFC5DB5">
-            <wp:extent cx="5940425" cy="1116965"/>
-            <wp:effectExtent l="0" t="0" r="3175" b="6985"/>
-            <wp:docPr id="2" name="Picture 2"/>
+          <wp:inline distT="0" distB="0" distL="0" distR="0" wp14:anchorId="55182D5D" wp14:editId="6927AA6D">
+            <wp:extent cx="4029075" cy="2952750"/>
+            <wp:effectExtent l="0" t="0" r="9525" b="0"/>
+            <wp:docPr id="13" name="Picture 13"/>
             <wp:cNvGraphicFramePr>
               <a:graphicFrameLocks xmlns:a="http://schemas.openxmlformats.org/drawingml/2006/main" noChangeAspect="1"/>
             </wp:cNvGraphicFramePr>
@@ -2167,7 +2173,7 @@
                   <pic:spPr>
                     <a:xfrm>
                       <a:off x="0" y="0"/>
-                      <a:ext cx="5940425" cy="1116965"/>
+                      <a:ext cx="4029075" cy="2952750"/>
                     </a:xfrm>
                     <a:prstGeom prst="rect">
                       <a:avLst/>
@@ -2182,10 +2188,51 @@
     </w:p>
     <w:p>
       <w:pPr>
-        <w:ind w:left="2124" w:firstLine="708"/>
-        <w:rPr>
-          <w:rFonts w:cstheme="minorHAnsi"/>
-          <w:color w:val="000000"/>
+        <w:rPr>
+          <w:rFonts w:cstheme="minorHAnsi"/>
+          <w:sz w:val="32"/>
+          <w:szCs w:val="32"/>
+          <w:shd w:val="clear" w:color="auto" w:fill="FFFFFF"/>
+          <w:lang w:val="en-US"/>
+        </w:rPr>
+      </w:pPr>
+      <w:r>
+        <w:rPr>
+          <w:rFonts w:cstheme="minorHAnsi"/>
+          <w:sz w:val="32"/>
+          <w:szCs w:val="32"/>
+          <w:shd w:val="clear" w:color="auto" w:fill="FFFFFF"/>
+          <w:lang w:val="en-US"/>
+        </w:rPr>
+        <w:t xml:space="preserve">Here for instcance, even though we used IA in B still we have new </w:t>
+      </w:r>
+      <w:proofErr w:type="gramStart"/>
+      <w:r>
+        <w:rPr>
+          <w:rFonts w:cstheme="minorHAnsi"/>
+          <w:sz w:val="32"/>
+          <w:szCs w:val="32"/>
+          <w:shd w:val="clear" w:color="auto" w:fill="FFFFFF"/>
+          <w:lang w:val="en-US"/>
+        </w:rPr>
+        <w:t>A( )</w:t>
+      </w:r>
+      <w:proofErr w:type="gramEnd"/>
+      <w:r>
+        <w:rPr>
+          <w:rFonts w:cstheme="minorHAnsi"/>
+          <w:sz w:val="32"/>
+          <w:szCs w:val="32"/>
+          <w:shd w:val="clear" w:color="auto" w:fill="FFFFFF"/>
+          <w:lang w:val="en-US"/>
+        </w:rPr>
+        <w:t>. So it breaks DI and in order to make DI we need Dependency injection.</w:t>
+      </w:r>
+    </w:p>
+    <w:p>
+      <w:pPr>
+        <w:rPr>
+          <w:rFonts w:cstheme="minorHAnsi"/>
           <w:sz w:val="32"/>
           <w:szCs w:val="32"/>
           <w:shd w:val="clear" w:color="auto" w:fill="FFFFFF"/>
@@ -2198,10 +2245,10 @@
           <w:lang w:eastAsia="ru-RU"/>
         </w:rPr>
         <w:drawing>
-          <wp:inline distT="0" distB="0" distL="0" distR="0" wp14:anchorId="37E35EF1" wp14:editId="7120679E">
-            <wp:extent cx="1865113" cy="3467100"/>
-            <wp:effectExtent l="0" t="0" r="1905" b="0"/>
-            <wp:docPr id="3" name="Picture 3"/>
+          <wp:inline distT="0" distB="0" distL="0" distR="0" wp14:anchorId="732BC0A6" wp14:editId="7FEDF6F6">
+            <wp:extent cx="2066925" cy="2076450"/>
+            <wp:effectExtent l="0" t="0" r="9525" b="0"/>
+            <wp:docPr id="14" name="Picture 14"/>
             <wp:cNvGraphicFramePr>
               <a:graphicFrameLocks xmlns:a="http://schemas.openxmlformats.org/drawingml/2006/main" noChangeAspect="1"/>
             </wp:cNvGraphicFramePr>
@@ -2221,6 +2268,290 @@
                   <pic:spPr>
                     <a:xfrm>
                       <a:off x="0" y="0"/>
+                      <a:ext cx="2066925" cy="2076450"/>
+                    </a:xfrm>
+                    <a:prstGeom prst="rect">
+                      <a:avLst/>
+                    </a:prstGeom>
+                  </pic:spPr>
+                </pic:pic>
+              </a:graphicData>
+            </a:graphic>
+          </wp:inline>
+        </w:drawing>
+      </w:r>
+    </w:p>
+    <w:p>
+      <w:pPr>
+        <w:rPr>
+          <w:rFonts w:cstheme="minorHAnsi"/>
+          <w:sz w:val="32"/>
+          <w:szCs w:val="32"/>
+          <w:shd w:val="clear" w:color="auto" w:fill="FFFFFF"/>
+          <w:lang w:val="en-US"/>
+        </w:rPr>
+      </w:pPr>
+      <w:r>
+        <w:rPr>
+          <w:rFonts w:cstheme="minorHAnsi"/>
+          <w:sz w:val="32"/>
+          <w:szCs w:val="32"/>
+          <w:shd w:val="clear" w:color="auto" w:fill="FFFFFF"/>
+          <w:lang w:val="en-US"/>
+        </w:rPr>
+        <w:t>In Dependency injection we just pass that IA as as argument to the constroctor which then assigns that a to our private _a. Nonetheless, at some point in our application we are gonna have to new up this class.</w:t>
+      </w:r>
+    </w:p>
+    <w:p>
+      <w:pPr>
+        <w:rPr>
+          <w:rFonts w:cstheme="minorHAnsi"/>
+          <w:sz w:val="32"/>
+          <w:szCs w:val="32"/>
+          <w:shd w:val="clear" w:color="auto" w:fill="FFFFFF"/>
+          <w:lang w:val="en-US"/>
+        </w:rPr>
+      </w:pPr>
+      <w:r>
+        <w:rPr>
+          <w:rFonts w:cstheme="minorHAnsi"/>
+          <w:sz w:val="32"/>
+          <w:szCs w:val="32"/>
+          <w:shd w:val="clear" w:color="auto" w:fill="FFFFFF"/>
+          <w:lang w:val="en-US"/>
+        </w:rPr>
+        <w:t>Dependency injection is one of the implementations of DIP.</w:t>
+      </w:r>
+    </w:p>
+    <w:p>
+      <w:pPr>
+        <w:rPr>
+          <w:rFonts w:cstheme="minorHAnsi"/>
+          <w:sz w:val="32"/>
+          <w:szCs w:val="32"/>
+          <w:shd w:val="clear" w:color="auto" w:fill="FFFFFF"/>
+          <w:lang w:val="en-US"/>
+        </w:rPr>
+      </w:pPr>
+      <w:r>
+        <w:rPr>
+          <w:rFonts w:cstheme="minorHAnsi"/>
+          <w:sz w:val="32"/>
+          <w:szCs w:val="32"/>
+          <w:shd w:val="clear" w:color="auto" w:fill="FFFFFF"/>
+          <w:lang w:val="en-US"/>
+        </w:rPr>
+        <w:lastRenderedPageBreak/>
+        <w:t>One o</w:t>
+      </w:r>
+      <w:r>
+        <w:rPr>
+          <w:rFonts w:cstheme="minorHAnsi"/>
+          <w:sz w:val="32"/>
+          <w:szCs w:val="32"/>
+          <w:shd w:val="clear" w:color="auto" w:fill="FFFFFF"/>
+          <w:lang w:val="en-US"/>
+        </w:rPr>
+        <w:t>f the the benefits of implementing dependency inversion principle is that in unit testing when we</w:t>
+      </w:r>
+      <w:r>
+        <w:rPr>
+          <w:rFonts w:cstheme="minorHAnsi"/>
+          <w:sz w:val="32"/>
+          <w:szCs w:val="32"/>
+          <w:shd w:val="clear" w:color="auto" w:fill="FFFFFF"/>
+          <w:lang w:val="en-US"/>
+        </w:rPr>
+        <w:t xml:space="preserve"> test one class it will new up low modules if we have them there and it can take a lot of time or space in memory to new them up. However, if we implement this then we can create mock classes for those interfaces and that’s it.</w:t>
+      </w:r>
+      <w:bookmarkStart w:id="0" w:name="_GoBack"/>
+      <w:bookmarkEnd w:id="0"/>
+    </w:p>
+    <w:p>
+      <w:pPr>
+        <w:rPr>
+          <w:b/>
+          <w:sz w:val="36"/>
+          <w:szCs w:val="36"/>
+          <w:lang w:val="en-US"/>
+        </w:rPr>
+      </w:pPr>
+      <w:r>
+        <w:rPr>
+          <w:rFonts w:cstheme="minorHAnsi"/>
+          <w:color w:val="000000"/>
+          <w:sz w:val="32"/>
+          <w:szCs w:val="32"/>
+          <w:shd w:val="clear" w:color="auto" w:fill="FFFFFF"/>
+          <w:lang w:val="en-US"/>
+        </w:rPr>
+        <w:tab/>
+      </w:r>
+      <w:r>
+        <w:rPr>
+          <w:rFonts w:cstheme="minorHAnsi"/>
+          <w:color w:val="000000"/>
+          <w:sz w:val="32"/>
+          <w:szCs w:val="32"/>
+          <w:shd w:val="clear" w:color="auto" w:fill="FFFFFF"/>
+          <w:lang w:val="en-US"/>
+        </w:rPr>
+        <w:tab/>
+      </w:r>
+      <w:r>
+        <w:rPr>
+          <w:rFonts w:cstheme="minorHAnsi"/>
+          <w:color w:val="000000"/>
+          <w:sz w:val="32"/>
+          <w:szCs w:val="32"/>
+          <w:shd w:val="clear" w:color="auto" w:fill="FFFFFF"/>
+          <w:lang w:val="en-US"/>
+        </w:rPr>
+        <w:tab/>
+      </w:r>
+      <w:r>
+        <w:rPr>
+          <w:b/>
+          <w:sz w:val="36"/>
+          <w:szCs w:val="36"/>
+          <w:lang w:val="en-US"/>
+        </w:rPr>
+        <w:t>Concurrency and Paral</w:t>
+      </w:r>
+      <w:r>
+        <w:rPr>
+          <w:b/>
+          <w:sz w:val="36"/>
+          <w:szCs w:val="36"/>
+          <w:lang w:val="en-US"/>
+        </w:rPr>
+        <w:t>le</w:t>
+      </w:r>
+      <w:r>
+        <w:rPr>
+          <w:b/>
+          <w:sz w:val="36"/>
+          <w:szCs w:val="36"/>
+          <w:lang w:val="en-US"/>
+        </w:rPr>
+        <w:t>lism</w:t>
+      </w:r>
+    </w:p>
+    <w:p>
+      <w:pPr>
+        <w:rPr>
+          <w:b/>
+          <w:sz w:val="36"/>
+          <w:szCs w:val="36"/>
+          <w:lang w:val="en-US"/>
+        </w:rPr>
+      </w:pPr>
+      <w:r>
+        <w:rPr>
+          <w:rFonts w:cstheme="minorHAnsi"/>
+          <w:color w:val="000000"/>
+          <w:sz w:val="32"/>
+          <w:szCs w:val="32"/>
+          <w:shd w:val="clear" w:color="auto" w:fill="FFFFFF"/>
+          <w:lang w:val="en-US"/>
+        </w:rPr>
+        <w:t>Concurrency- Making progress on more that one task –seemingly at the same time. But this is actually happining one at a time, meaning that firt we do a little bit of task 1 or thread 1 then we go to task 2 or thread 2 then again we go back to task 1 or thread1 to do a little bit of that</w:t>
+      </w:r>
+    </w:p>
+    <w:p>
+      <w:pPr>
+        <w:rPr>
+          <w:rFonts w:cstheme="minorHAnsi"/>
+          <w:color w:val="000000"/>
+          <w:sz w:val="32"/>
+          <w:szCs w:val="32"/>
+          <w:shd w:val="clear" w:color="auto" w:fill="FFFFFF"/>
+          <w:lang w:val="en-US"/>
+        </w:rPr>
+      </w:pPr>
+      <w:r>
+        <w:rPr>
+          <w:noProof/>
+          <w:lang w:eastAsia="ru-RU"/>
+        </w:rPr>
+        <w:drawing>
+          <wp:inline distT="0" distB="0" distL="0" distR="0" wp14:anchorId="76D57060" wp14:editId="0CFC5DB5">
+            <wp:extent cx="5940425" cy="1116965"/>
+            <wp:effectExtent l="0" t="0" r="3175" b="6985"/>
+            <wp:docPr id="2" name="Picture 2"/>
+            <wp:cNvGraphicFramePr>
+              <a:graphicFrameLocks xmlns:a="http://schemas.openxmlformats.org/drawingml/2006/main" noChangeAspect="1"/>
+            </wp:cNvGraphicFramePr>
+            <a:graphic xmlns:a="http://schemas.openxmlformats.org/drawingml/2006/main">
+              <a:graphicData uri="http://schemas.openxmlformats.org/drawingml/2006/picture">
+                <pic:pic xmlns:pic="http://schemas.openxmlformats.org/drawingml/2006/picture">
+                  <pic:nvPicPr>
+                    <pic:cNvPr id="1" name=""/>
+                    <pic:cNvPicPr/>
+                  </pic:nvPicPr>
+                  <pic:blipFill>
+                    <a:blip r:embed="rId15"/>
+                    <a:stretch>
+                      <a:fillRect/>
+                    </a:stretch>
+                  </pic:blipFill>
+                  <pic:spPr>
+                    <a:xfrm>
+                      <a:off x="0" y="0"/>
+                      <a:ext cx="5940425" cy="1116965"/>
+                    </a:xfrm>
+                    <a:prstGeom prst="rect">
+                      <a:avLst/>
+                    </a:prstGeom>
+                  </pic:spPr>
+                </pic:pic>
+              </a:graphicData>
+            </a:graphic>
+          </wp:inline>
+        </w:drawing>
+      </w:r>
+    </w:p>
+    <w:p>
+      <w:pPr>
+        <w:ind w:left="2124" w:firstLine="708"/>
+        <w:rPr>
+          <w:rFonts w:cstheme="minorHAnsi"/>
+          <w:color w:val="000000"/>
+          <w:sz w:val="32"/>
+          <w:szCs w:val="32"/>
+          <w:shd w:val="clear" w:color="auto" w:fill="FFFFFF"/>
+          <w:lang w:val="en-US"/>
+        </w:rPr>
+      </w:pPr>
+      <w:r>
+        <w:rPr>
+          <w:noProof/>
+          <w:lang w:eastAsia="ru-RU"/>
+        </w:rPr>
+        <w:drawing>
+          <wp:inline distT="0" distB="0" distL="0" distR="0" wp14:anchorId="37E35EF1" wp14:editId="7120679E">
+            <wp:extent cx="1865113" cy="3467100"/>
+            <wp:effectExtent l="0" t="0" r="1905" b="0"/>
+            <wp:docPr id="3" name="Picture 3"/>
+            <wp:cNvGraphicFramePr>
+              <a:graphicFrameLocks xmlns:a="http://schemas.openxmlformats.org/drawingml/2006/main" noChangeAspect="1"/>
+            </wp:cNvGraphicFramePr>
+            <a:graphic xmlns:a="http://schemas.openxmlformats.org/drawingml/2006/main">
+              <a:graphicData uri="http://schemas.openxmlformats.org/drawingml/2006/picture">
+                <pic:pic xmlns:pic="http://schemas.openxmlformats.org/drawingml/2006/picture">
+                  <pic:nvPicPr>
+                    <pic:cNvPr id="1" name=""/>
+                    <pic:cNvPicPr/>
+                  </pic:nvPicPr>
+                  <pic:blipFill>
+                    <a:blip r:embed="rId16"/>
+                    <a:stretch>
+                      <a:fillRect/>
+                    </a:stretch>
+                  </pic:blipFill>
+                  <pic:spPr>
+                    <a:xfrm>
+                      <a:off x="0" y="0"/>
                       <a:ext cx="1869224" cy="3474743"/>
                     </a:xfrm>
                     <a:prstGeom prst="rect">
@@ -2333,6 +2664,7 @@
           <w:shd w:val="clear" w:color="auto" w:fill="FFFFFF"/>
           <w:lang w:val="en-US"/>
         </w:rPr>
+        <w:lastRenderedPageBreak/>
         <w:t>In c# when we use thread classes, it doesn’t depend on us as to whether it is going to be concurrency or parallelism. Our computer decides it.</w:t>
       </w:r>
     </w:p>
@@ -2352,7 +2684,6 @@
           <w:noProof/>
           <w:lang w:eastAsia="ru-RU"/>
         </w:rPr>
-        <w:lastRenderedPageBreak/>
         <w:drawing>
           <wp:inline distT="0" distB="0" distL="0" distR="0" wp14:anchorId="7A9C4891" wp14:editId="7AD4B409">
             <wp:extent cx="3381375" cy="2999608"/>
@@ -2369,7 +2700,7 @@
                     <pic:cNvPicPr/>
                   </pic:nvPicPr>
                   <pic:blipFill rotWithShape="1">
-                    <a:blip r:embed="rId15"/>
+                    <a:blip r:embed="rId17"/>
                     <a:srcRect b="1346"/>
                     <a:stretch/>
                   </pic:blipFill>
@@ -2677,19 +3008,8 @@
           <w:shd w:val="clear" w:color="auto" w:fill="FFFFFF"/>
           <w:lang w:val="en-US"/>
         </w:rPr>
-        <w:t>Why return Task&lt;T&gt; or Task? Because they’re awaitable, and void is not. So if you have an async method returning Task&lt;T&gt; or Task, then you can pass the result to await. With a void method, you don’t have anything to pass to await.</w:t>
-      </w:r>
-    </w:p>
-    <w:p>
-      <w:pPr>
-        <w:rPr>
-          <w:rFonts w:cstheme="minorHAnsi"/>
-          <w:sz w:val="32"/>
-          <w:szCs w:val="32"/>
-          <w:shd w:val="clear" w:color="auto" w:fill="FFFFFF"/>
-          <w:lang w:val="en-US"/>
-        </w:rPr>
-      </w:pPr>
+        <w:t xml:space="preserve">Why return Task&lt;T&gt; or Task? Because they’re awaitable, and void is not. So if you have an async method returning Task&lt;T&gt; or Task, then </w:t>
+      </w:r>
       <w:r>
         <w:rPr>
           <w:rFonts w:cstheme="minorHAnsi"/>
@@ -2699,6 +3019,27 @@
           <w:lang w:val="en-US"/>
         </w:rPr>
         <w:lastRenderedPageBreak/>
+        <w:t>you can pass the result to await. With a void method, you don’t have anything to pass to await.</w:t>
+      </w:r>
+    </w:p>
+    <w:p>
+      <w:pPr>
+        <w:rPr>
+          <w:rFonts w:cstheme="minorHAnsi"/>
+          <w:sz w:val="32"/>
+          <w:szCs w:val="32"/>
+          <w:shd w:val="clear" w:color="auto" w:fill="FFFFFF"/>
+          <w:lang w:val="en-US"/>
+        </w:rPr>
+      </w:pPr>
+      <w:r>
+        <w:rPr>
+          <w:rFonts w:cstheme="minorHAnsi"/>
+          <w:sz w:val="32"/>
+          <w:szCs w:val="32"/>
+          <w:shd w:val="clear" w:color="auto" w:fill="FFFFFF"/>
+          <w:lang w:val="en-US"/>
+        </w:rPr>
         <w:t>Async methods returning Task or void do not have a return value. Async methods returning Task&lt;T</w:t>
       </w:r>
       <w:r>

</xml_diff>

<commit_message>
Added AddRole for Users
</commit_message>
<xml_diff>
--- a/C#.docx
+++ b/C#.docx
@@ -1593,7 +1593,7 @@
             <v:path o:extrusionok="f" gradientshapeok="t" o:connecttype="rect"/>
             <o:lock v:ext="edit" aspectratio="t"/>
           </v:shapetype>
-          <v:shape id="Picture 22" o:spid="_x0000_i1025" type="#_x0000_t75" style="width:15.6pt;height:18.35pt;visibility:visible;mso-wrap-style:square">
+          <v:shape id="Picture 22" o:spid="_x0000_i1025" type="#_x0000_t75" style="width:15.75pt;height:18pt;visibility:visible;mso-wrap-style:square">
             <v:imagedata r:id="rId11" o:title=""/>
           </v:shape>
         </w:pict>
@@ -8373,16 +8373,82 @@
     </w:p>
     <w:p>
       <w:pPr>
-        <w:rPr>
-          <w:rFonts w:cstheme="minorHAnsi"/>
-          <w:sz w:val="32"/>
-          <w:szCs w:val="32"/>
-          <w:shd w:val="clear" w:color="auto" w:fill="FFFFFF"/>
-          <w:lang w:val="en-US"/>
-        </w:rPr>
-      </w:pPr>
+        <w:ind w:left="708" w:firstLine="708"/>
+        <w:rPr>
+          <w:rFonts w:cstheme="minorHAnsi"/>
+          <w:b/>
+          <w:sz w:val="36"/>
+          <w:szCs w:val="36"/>
+          <w:shd w:val="clear" w:color="auto" w:fill="FFFFFF"/>
+          <w:lang w:val="en-US"/>
+        </w:rPr>
+      </w:pPr>
+      <w:r>
+        <w:rPr>
+          <w:rFonts w:cstheme="minorHAnsi"/>
+          <w:b/>
+          <w:sz w:val="36"/>
+          <w:szCs w:val="36"/>
+          <w:shd w:val="clear" w:color="auto" w:fill="FFFFFF"/>
+          <w:lang w:val="en-US"/>
+        </w:rPr>
+        <w:t>Managed code vs Unmanaged Code</w:t>
+      </w:r>
+    </w:p>
+    <w:p>
+      <w:pPr>
+        <w:rPr>
+          <w:rFonts w:cstheme="minorHAnsi"/>
+          <w:sz w:val="32"/>
+          <w:szCs w:val="32"/>
+          <w:shd w:val="clear" w:color="auto" w:fill="FFFFFF"/>
+          <w:lang w:val="en-US"/>
+        </w:rPr>
+      </w:pPr>
+      <w:r>
+        <w:rPr>
+          <w:rFonts w:cstheme="minorHAnsi"/>
+          <w:sz w:val="32"/>
+          <w:szCs w:val="32"/>
+          <w:shd w:val="clear" w:color="auto" w:fill="FFFFFF"/>
+          <w:lang w:val="en-US"/>
+        </w:rPr>
+        <w:t>Managed is an environment where you have automatic memory management, garbage collectionm type safety and etc. Unmanaged code is everything else. So for example, .NET is a managed environment and C/C++ is unmanaged.</w:t>
+      </w:r>
+    </w:p>
+    <w:p>
+      <w:pPr>
+        <w:rPr>
+          <w:rFonts w:cstheme="minorHAnsi"/>
+          <w:sz w:val="32"/>
+          <w:szCs w:val="32"/>
+          <w:shd w:val="clear" w:color="auto" w:fill="FFFFFF"/>
+          <w:lang w:val="en-US"/>
+        </w:rPr>
+      </w:pPr>
+      <w:r>
+        <w:rPr>
+          <w:rFonts w:cstheme="minorHAnsi"/>
+          <w:sz w:val="32"/>
+          <w:szCs w:val="32"/>
+          <w:shd w:val="clear" w:color="auto" w:fill="FFFFFF"/>
+          <w:lang w:val="en-US"/>
+        </w:rPr>
+        <w:t xml:space="preserve">CLR (common language runtime) in .NET offers services like garbage collection, run-time type checking, and reference checking. So we can think of it as, “My code is managed by the CLR” </w:t>
+      </w:r>
       <w:bookmarkStart w:id="0" w:name="_GoBack"/>
       <w:bookmarkEnd w:id="0"/>
+    </w:p>
+    <w:p>
+      <w:pPr>
+        <w:rPr>
+          <w:rFonts w:cstheme="minorHAnsi"/>
+          <w:sz w:val="32"/>
+          <w:szCs w:val="32"/>
+          <w:shd w:val="clear" w:color="auto" w:fill="FFFFFF"/>
+          <w:lang w:val="en-US"/>
+        </w:rPr>
+      </w:pPr>
     </w:p>
     <w:sectPr>
       <w:pgSz w:w="11906" w:h="16838"/>
@@ -8787,7 +8853,7 @@
   <w:style w:type="paragraph" w:default="1" w:styleId="Normal">
     <w:name w:val="Normal"/>
     <w:qFormat/>
-    <w:rsid w:val="007417FC"/>
+    <w:rsid w:val="00AB7934"/>
   </w:style>
   <w:style w:type="paragraph" w:styleId="Heading1">
     <w:name w:val="heading 1"/>

</xml_diff>